<commit_message>
added an outline of the optical flow code
</commit_message>
<xml_diff>
--- a/Writeup/Backup of ThesisDraft1.docx
+++ b/Writeup/Backup of ThesisDraft1.docx
@@ -29,7 +29,7 @@
           <w:noProof/>
         </w:rPr>
         <w:drawing>
-          <wp:inline distT="0" distB="0" distL="0" distR="0">
+          <wp:inline distT="0" distB="0" distL="0" distR="0" wp14:anchorId="5CDBE60D" wp14:editId="7B1559F5">
             <wp:extent cx="5486399" cy="2477874"/>
             <wp:effectExtent l="0" t="0" r="635" b="11430"/>
             <wp:docPr id="2" name="Picture 2"/>
@@ -131,6 +131,11 @@
       <w:r>
         <w:t xml:space="preserve">Instead of using the optical flow from consecutive frames, which is prone to be noisy and pick up a lot of incidental motion, we use the flow from several frames apart, usually one second.  This yields results </w:t>
       </w:r>
+      <w:r>
+        <w:t>that show unified objects much more prominently than when only one frame difference is used, and in addition is much faster because we need only look at a fraction of the frames.</w:t>
+      </w:r>
+    </w:p>
+    <w:p>
       <w:bookmarkStart w:id="0" w:name="_GoBack"/>
       <w:bookmarkEnd w:id="0"/>
     </w:p>
@@ -184,11 +189,11 @@
         <w:t xml:space="preserve">In addition to looking forward several frames, extra information can also be gained from looking both forwards and backwards.  My code uses both information from the flow of a given frame to the next frame and the given frame to the previous frame.  It creates a Boolean </w:t>
       </w:r>
       <w:r>
-        <w:t xml:space="preserve">mask from both of these, where high flow values are true and low flow values are false.  It then takes the intersection of these masks to get a more accurate prediction of where the object is.  In Figure 2, the left column is horizontal optical flow, the middle column is vertical optical flow, and the right </w:t>
+        <w:t xml:space="preserve">mask from both of these, where high flow values are </w:t>
       </w:r>
       <w:r>
         <w:lastRenderedPageBreak/>
-        <w:t xml:space="preserve">column is the mask created from the optical flow.  The top row is flow from the current frame to the previous frame, the middle row is flow from the current frame to the next frame, and the bottom row is a combination of the first two using the sum of the flows and the intersection of the masks. </w:t>
+        <w:t xml:space="preserve">true and low flow values are false.  It then takes the intersection of these masks to get a more accurate prediction of where the object is.  In Figure 2, the left column is horizontal optical flow, the middle column is vertical optical flow, and the right column is the mask created from the optical flow.  The top row is flow from the current frame to the previous frame, the middle row is flow from the current frame to the next frame, and the bottom row is a combination of the first two using the sum of the flows and the intersection of the masks. </w:t>
       </w:r>
     </w:p>
     <w:p/>
@@ -201,7 +206,7 @@
           <w:noProof/>
         </w:rPr>
         <w:drawing>
-          <wp:inline distT="0" distB="0" distL="0" distR="0" wp14:anchorId="79B804A1" wp14:editId="23969931">
+          <wp:inline distT="0" distB="0" distL="0" distR="0" wp14:anchorId="7D291904" wp14:editId="2CB1A8F6">
             <wp:extent cx="5486400" cy="4114800"/>
             <wp:effectExtent l="0" t="0" r="0" b="0"/>
             <wp:docPr id="3" name="Picture 3"/>
@@ -306,7 +311,7 @@
           <w:noProof/>
         </w:rPr>
         <w:drawing>
-          <wp:inline distT="0" distB="0" distL="0" distR="0" wp14:anchorId="7EAA1155" wp14:editId="5D67D3C0">
+          <wp:inline distT="0" distB="0" distL="0" distR="0" wp14:anchorId="36ABBE9C" wp14:editId="75BC26F5">
             <wp:extent cx="5486400" cy="1481775"/>
             <wp:effectExtent l="0" t="0" r="0" b="0"/>
             <wp:docPr id="4" name="Picture 4"/>
@@ -414,7 +419,7 @@
           <w:noProof/>
         </w:rPr>
         <w:drawing>
-          <wp:inline distT="0" distB="0" distL="0" distR="0" wp14:anchorId="4DB2C844" wp14:editId="5EB9BBFB">
+          <wp:inline distT="0" distB="0" distL="0" distR="0" wp14:anchorId="4E2F7F5C" wp14:editId="0F35DE17">
             <wp:extent cx="5448300" cy="3022600"/>
             <wp:effectExtent l="0" t="0" r="12700" b="0"/>
             <wp:docPr id="5" name="Picture 5"/>
@@ -528,7 +533,7 @@
           <w:noProof/>
         </w:rPr>
         <w:drawing>
-          <wp:inline distT="0" distB="0" distL="0" distR="0" wp14:anchorId="32686260" wp14:editId="6992C3E8">
+          <wp:inline distT="0" distB="0" distL="0" distR="0" wp14:anchorId="2095E0E3" wp14:editId="30E137B6">
             <wp:extent cx="5486400" cy="1755183"/>
             <wp:effectExtent l="0" t="0" r="0" b="0"/>
             <wp:docPr id="6" name="Picture 6"/>
@@ -635,7 +640,7 @@
           <w:noProof/>
         </w:rPr>
         <w:drawing>
-          <wp:inline distT="0" distB="0" distL="0" distR="0" wp14:anchorId="74ED8DF5" wp14:editId="586BE531">
+          <wp:inline distT="0" distB="0" distL="0" distR="0" wp14:anchorId="4B231363" wp14:editId="1BABA7BD">
             <wp:extent cx="1524000" cy="3429000"/>
             <wp:effectExtent l="0" t="0" r="0" b="0"/>
             <wp:docPr id="7" name="Picture 7"/>

</xml_diff>

<commit_message>
added draft 2 of thesis
</commit_message>
<xml_diff>
--- a/Writeup/Backup of ThesisDraft1.docx
+++ b/Writeup/Backup of ThesisDraft1.docx
@@ -3,6 +3,41 @@
 <w:document xmlns:wpc="http://schemas.microsoft.com/office/word/2010/wordprocessingCanvas" xmlns:mo="http://schemas.microsoft.com/office/mac/office/2008/main" xmlns:mc="http://schemas.openxmlformats.org/markup-compatibility/2006" xmlns:mv="urn:schemas-microsoft-com:mac:vml" xmlns:o="urn:schemas-microsoft-com:office:office" xmlns:r="http://schemas.openxmlformats.org/officeDocument/2006/relationships" xmlns:m="http://schemas.openxmlformats.org/officeDocument/2006/math" xmlns:v="urn:schemas-microsoft-com:vml" xmlns:wp14="http://schemas.microsoft.com/office/word/2010/wordprocessingDrawing" xmlns:wp="http://schemas.openxmlformats.org/drawingml/2006/wordprocessingDrawing" xmlns:w10="urn:schemas-microsoft-com:office:word" xmlns:w="http://schemas.openxmlformats.org/wordprocessingml/2006/main" xmlns:w14="http://schemas.microsoft.com/office/word/2010/wordml" xmlns:wpg="http://schemas.microsoft.com/office/word/2010/wordprocessingGroup" xmlns:wpi="http://schemas.microsoft.com/office/word/2010/wordprocessingInk" xmlns:wne="http://schemas.microsoft.com/office/word/2006/wordml" xmlns:wps="http://schemas.microsoft.com/office/word/2010/wordprocessingShape" mc:Ignorable="w14 wp14">
   <w:body>
     <w:p>
+      <w:pPr>
+        <w:jc w:val="center"/>
+        <w:rPr>
+          <w:b/>
+          <w:sz w:val="32"/>
+          <w:szCs w:val="32"/>
+        </w:rPr>
+      </w:pPr>
+    </w:p>
+    <w:p>
+      <w:pPr>
+        <w:jc w:val="center"/>
+        <w:rPr>
+          <w:b/>
+          <w:sz w:val="32"/>
+          <w:szCs w:val="32"/>
+        </w:rPr>
+      </w:pPr>
+      <w:r>
+        <w:rPr>
+          <w:b/>
+          <w:sz w:val="32"/>
+          <w:szCs w:val="32"/>
+        </w:rPr>
+        <w:t>Object Tracking from Sparse Optical Flow</w:t>
+      </w:r>
+    </w:p>
+    <w:p>
+      <w:pPr>
+        <w:rPr>
+          <w:b/>
+        </w:rPr>
+      </w:pPr>
+    </w:p>
+    <w:p>
       <w:r>
         <w:rPr>
           <w:b/>
@@ -13,10 +48,18 @@
     <w:p/>
     <w:p>
       <w:r>
-        <w:t>Tracking objects from motion cannot be done effectively when only one frame is considered at a time because there is simply not enough information.  My approach is to look several frames ahead and behind each frame to see if there is consistent movement, and if there is, to see if that movement falls into a larger pattern in the clip.  By using more information than just the optical flow between a frame and the frame immediately before, I am able to track objects throughout a video clip while ignoring incidental motion and noise.</w:t>
-      </w:r>
-      <w:r>
-        <w:t xml:space="preserve">  In addition, because I do not have to look at every frame, my method requires significantly less computation than one that reads every frame.</w:t>
+        <w:t>Tracking objects from motion cannot be done effectively when only one frame is considered at a time because there is simply not enough information.  My approach is to look several frames ahead and behind each frame to see if there is consistent movement, and if there is, to see if that move</w:t>
+      </w:r>
+      <w:bookmarkStart w:id="0" w:name="_GoBack"/>
+      <w:bookmarkEnd w:id="0"/>
+      <w:r>
+        <w:t>ment falls into a larger pattern in the clip.  By using more information than just the optical flow between a frame and the frame immediately before, I am able to track objects throughout a video clip while ignoring incidental motion and noise.</w:t>
+      </w:r>
+      <w:r>
+        <w:t xml:space="preserve">  In addition, because I do not have to look at every frame, my method requires significantly less computation </w:t>
+      </w:r>
+      <w:r>
+        <w:t>than one that reads every frame [needs citations from other work in the field].</w:t>
       </w:r>
     </w:p>
     <w:p/>
@@ -46,7 +89,7 @@
                     </pic:cNvPicPr>
                   </pic:nvPicPr>
                   <pic:blipFill>
-                    <a:blip r:embed="rId5">
+                    <a:blip r:embed="rId7">
                       <a:extLst>
                         <a:ext uri="{28A0092B-C50C-407E-A947-70E740481C1C}">
                           <a14:useLocalDpi xmlns:a14="http://schemas.microsoft.com/office/drawing/2010/main" val="0"/>
@@ -129,46 +172,129 @@
     </w:p>
     <w:p>
       <w:r>
-        <w:t xml:space="preserve">Instead of using the optical flow from consecutive frames, which is prone to be noisy and pick up a lot of incidental motion, we use the flow from several frames apart, usually one second.  This yields results </w:t>
-      </w:r>
-      <w:r>
-        <w:t>that show unified objects much more prominently than when only one frame difference is used, and in addition is much faster because we need only look at a fraction of the frames.</w:t>
-      </w:r>
-    </w:p>
-    <w:p>
-      <w:bookmarkStart w:id="0" w:name="_GoBack"/>
-      <w:bookmarkEnd w:id="0"/>
-    </w:p>
-    <w:p>
-      <w:r>
-        <w:t>[</w:t>
+        <w:t xml:space="preserve">Instead of using the optical flow from consecutive frames, we use the flow from several frames apart, usually one second.  </w:t>
+      </w:r>
+      <w:r>
+        <w:t xml:space="preserve">Although this yields less detail, it </w:t>
+      </w:r>
+      <w:r>
+        <w:t xml:space="preserve">still finds the major objects in the image, and can be done in </w:t>
       </w:r>
       <w:proofErr w:type="gramStart"/>
       <w:r>
-        <w:t>figure</w:t>
+        <w:t>one tenth</w:t>
       </w:r>
       <w:proofErr w:type="gramEnd"/>
       <w:r>
-        <w:t xml:space="preserve"> of using </w:t>
-      </w:r>
-      <w:proofErr w:type="spellStart"/>
-      <w:r>
-        <w:t>frame_inc</w:t>
-      </w:r>
-      <w:proofErr w:type="spellEnd"/>
-      <w:r>
-        <w:t xml:space="preserve"> == 5 vs. </w:t>
-      </w:r>
-      <w:proofErr w:type="spellStart"/>
-      <w:r>
-        <w:t>frame_inc</w:t>
-      </w:r>
-      <w:proofErr w:type="spellEnd"/>
-      <w:r>
-        <w:t xml:space="preserve"> == 1 on small Wheelock]</w:t>
+        <w:t xml:space="preserve"> (or whatever the frame increment is) computation time. </w:t>
+      </w:r>
+      <w:r>
+        <w:t xml:space="preserve">In the figure below, the image on the left is the current frame, the image in the middle is the horizontal flow between the current frame and the </w:t>
+      </w:r>
+      <w:r>
+        <w:t>previous frame</w:t>
+      </w:r>
+      <w:r>
+        <w:t>, and the figure on the right is the flow between this frame and the one ten frames before.</w:t>
+      </w:r>
+      <w:r>
+        <w:t xml:space="preserve">  In both slides you can clearly see the man (the blue shape), and although there is slightly more noise when </w:t>
+      </w:r>
+      <w:r>
+        <w:t>the frame increment is increased,</w:t>
+      </w:r>
+      <w:r>
+        <w:t xml:space="preserve"> </w:t>
+      </w:r>
+      <w:r>
+        <w:t>this noise can be easily eliminated.</w:t>
       </w:r>
     </w:p>
     <w:p/>
+    <w:p>
+      <w:pPr>
+        <w:keepNext/>
+      </w:pPr>
+      <w:r>
+        <w:rPr>
+          <w:noProof/>
+        </w:rPr>
+        <w:lastRenderedPageBreak/>
+        <w:drawing>
+          <wp:inline distT="0" distB="0" distL="0" distR="0" wp14:anchorId="75312403" wp14:editId="67634C8A">
+            <wp:extent cx="5486400" cy="1449238"/>
+            <wp:effectExtent l="0" t="0" r="0" b="0"/>
+            <wp:docPr id="9" name="Picture 9"/>
+            <wp:cNvGraphicFramePr>
+              <a:graphicFrameLocks xmlns:a="http://schemas.openxmlformats.org/drawingml/2006/main" noChangeAspect="1"/>
+            </wp:cNvGraphicFramePr>
+            <a:graphic xmlns:a="http://schemas.openxmlformats.org/drawingml/2006/main">
+              <a:graphicData uri="http://schemas.openxmlformats.org/drawingml/2006/picture">
+                <pic:pic xmlns:pic="http://schemas.openxmlformats.org/drawingml/2006/picture">
+                  <pic:nvPicPr>
+                    <pic:cNvPr id="0" name="Picture 9"/>
+                    <pic:cNvPicPr>
+                      <a:picLocks noChangeAspect="1" noChangeArrowheads="1"/>
+                    </pic:cNvPicPr>
+                  </pic:nvPicPr>
+                  <pic:blipFill>
+                    <a:blip r:embed="rId8">
+                      <a:extLst>
+                        <a:ext uri="{28A0092B-C50C-407E-A947-70E740481C1C}">
+                          <a14:useLocalDpi xmlns:a14="http://schemas.microsoft.com/office/drawing/2010/main" val="0"/>
+                        </a:ext>
+                      </a:extLst>
+                    </a:blip>
+                    <a:srcRect/>
+                    <a:stretch>
+                      <a:fillRect/>
+                    </a:stretch>
+                  </pic:blipFill>
+                  <pic:spPr bwMode="auto">
+                    <a:xfrm>
+                      <a:off x="0" y="0"/>
+                      <a:ext cx="5486400" cy="1449238"/>
+                    </a:xfrm>
+                    <a:prstGeom prst="rect">
+                      <a:avLst/>
+                    </a:prstGeom>
+                    <a:noFill/>
+                    <a:ln>
+                      <a:noFill/>
+                    </a:ln>
+                  </pic:spPr>
+                </pic:pic>
+              </a:graphicData>
+            </a:graphic>
+          </wp:inline>
+        </w:drawing>
+      </w:r>
+    </w:p>
+    <w:p>
+      <w:pPr>
+        <w:pStyle w:val="Caption"/>
+      </w:pPr>
+      <w:r>
+        <w:t xml:space="preserve">Figure </w:t>
+      </w:r>
+      <w:fldSimple w:instr=" SEQ Figure \* ARABIC ">
+        <w:r>
+          <w:rPr>
+            <w:noProof/>
+          </w:rPr>
+          <w:t>2</w:t>
+        </w:r>
+      </w:fldSimple>
+      <w:r>
+        <w:t>:</w:t>
+      </w:r>
+      <w:r>
+        <w:t xml:space="preserve"> Optical flow between frames one frame</w:t>
+      </w:r>
+      <w:r>
+        <w:t xml:space="preserve"> and ten frames apart.</w:t>
+      </w:r>
+    </w:p>
     <w:p/>
     <w:p>
       <w:pPr>
@@ -186,14 +312,22 @@
     <w:p/>
     <w:p>
       <w:r>
-        <w:t xml:space="preserve">In addition to looking forward several frames, extra information can also be gained from looking both forwards and backwards.  My code uses both information from the flow of a given frame to the next frame and the given frame to the previous frame.  It creates a Boolean </w:t>
-      </w:r>
-      <w:r>
-        <w:t xml:space="preserve">mask from both of these, where high flow values are </w:t>
-      </w:r>
-      <w:r>
-        <w:lastRenderedPageBreak/>
-        <w:t xml:space="preserve">true and low flow values are false.  It then takes the intersection of these masks to get a more accurate prediction of where the object is.  In Figure 2, the left column is horizontal optical flow, the middle column is vertical optical flow, and the right column is the mask created from the optical flow.  The top row is flow from the current frame to the previous frame, the middle row is flow from the current frame to the next frame, and the bottom row is a combination of the first two using the sum of the flows and the intersection of the masks. </w:t>
+        <w:t>Because there is not enough information to find and track objects in an individual frame, w</w:t>
+      </w:r>
+      <w:r>
+        <w:t>e must use additional information.  One way to do this is by</w:t>
+      </w:r>
+      <w:r>
+        <w:t xml:space="preserve"> looking both forwards and backwards</w:t>
+      </w:r>
+      <w:r>
+        <w:t xml:space="preserve"> when finding optical flow</w:t>
+      </w:r>
+      <w:r>
+        <w:t xml:space="preserve">.  My code uses both information from the flow of a given frame to the next frame and the given frame to the previous frame.  It creates a Boolean </w:t>
+      </w:r>
+      <w:r>
+        <w:t xml:space="preserve">mask from both of these, where high flow values are true and low flow values are false.  It then takes the intersection of these masks to get a more accurate prediction of where the object is.  In Figure 2, the left column is horizontal optical flow, the middle column is vertical optical flow, and the right column is the mask created from the optical flow.  The top row is flow from the current frame to the previous frame, the middle row is flow from the current frame to the next frame, and the bottom row is a combination of the first two using the sum of the flows and the intersection of the masks. </w:t>
       </w:r>
     </w:p>
     <w:p/>
@@ -223,7 +357,7 @@
                     </pic:cNvPicPr>
                   </pic:nvPicPr>
                   <pic:blipFill>
-                    <a:blip r:embed="rId6">
+                    <a:blip r:embed="rId9">
                       <a:extLst>
                         <a:ext uri="{28A0092B-C50C-407E-A947-70E740481C1C}">
                           <a14:useLocalDpi xmlns:a14="http://schemas.microsoft.com/office/drawing/2010/main" val="0"/>
@@ -267,7 +401,7 @@
           <w:rPr>
             <w:noProof/>
           </w:rPr>
-          <w:t>2</w:t>
+          <w:t>3</w:t>
         </w:r>
       </w:fldSimple>
       <w:r>
@@ -328,7 +462,7 @@
                     </pic:cNvPicPr>
                   </pic:nvPicPr>
                   <pic:blipFill>
-                    <a:blip r:embed="rId7">
+                    <a:blip r:embed="rId10">
                       <a:extLst>
                         <a:ext uri="{28A0092B-C50C-407E-A947-70E740481C1C}">
                           <a14:useLocalDpi xmlns:a14="http://schemas.microsoft.com/office/drawing/2010/main" val="0"/>
@@ -372,7 +506,7 @@
           <w:rPr>
             <w:noProof/>
           </w:rPr>
-          <w:t>3</w:t>
+          <w:t>4</w:t>
         </w:r>
       </w:fldSimple>
       <w:r>
@@ -436,7 +570,7 @@
                     </pic:cNvPicPr>
                   </pic:nvPicPr>
                   <pic:blipFill>
-                    <a:blip r:embed="rId8">
+                    <a:blip r:embed="rId11">
                       <a:extLst>
                         <a:ext uri="{28A0092B-C50C-407E-A947-70E740481C1C}">
                           <a14:useLocalDpi xmlns:a14="http://schemas.microsoft.com/office/drawing/2010/main" val="0"/>
@@ -480,7 +614,7 @@
           <w:rPr>
             <w:noProof/>
           </w:rPr>
-          <w:t>4</w:t>
+          <w:t>5</w:t>
         </w:r>
       </w:fldSimple>
       <w:r>
@@ -550,7 +684,7 @@
                     </pic:cNvPicPr>
                   </pic:nvPicPr>
                   <pic:blipFill>
-                    <a:blip r:embed="rId9">
+                    <a:blip r:embed="rId12">
                       <a:extLst>
                         <a:ext uri="{28A0092B-C50C-407E-A947-70E740481C1C}">
                           <a14:useLocalDpi xmlns:a14="http://schemas.microsoft.com/office/drawing/2010/main" val="0"/>
@@ -594,7 +728,7 @@
           <w:rPr>
             <w:noProof/>
           </w:rPr>
-          <w:t>5</w:t>
+          <w:t>6</w:t>
         </w:r>
       </w:fldSimple>
       <w:r>
@@ -657,7 +791,7 @@
                     </pic:cNvPicPr>
                   </pic:nvPicPr>
                   <pic:blipFill>
-                    <a:blip r:embed="rId10">
+                    <a:blip r:embed="rId13">
                       <a:extLst>
                         <a:ext uri="{28A0092B-C50C-407E-A947-70E740481C1C}">
                           <a14:useLocalDpi xmlns:a14="http://schemas.microsoft.com/office/drawing/2010/main" val="0"/>
@@ -701,14 +835,82 @@
           <w:rPr>
             <w:noProof/>
           </w:rPr>
-          <w:t>6</w:t>
+          <w:t>7</w:t>
         </w:r>
       </w:fldSimple>
       <w:r>
         <w:t>: Interpolating missing masks</w:t>
       </w:r>
     </w:p>
+    <w:p/>
+    <w:p>
+      <w:pPr>
+        <w:rPr>
+          <w:b/>
+        </w:rPr>
+      </w:pPr>
+      <w:r>
+        <w:rPr>
+          <w:b/>
+        </w:rPr>
+        <w:t>Future Work</w:t>
+      </w:r>
+    </w:p>
+    <w:p/>
+    <w:p>
+      <w:r>
+        <w:t>-</w:t>
+      </w:r>
+      <w:r>
+        <w:t>Figure</w:t>
+      </w:r>
+      <w:r>
+        <w:t xml:space="preserve"> out how to handle a moving camera.</w:t>
+      </w:r>
+    </w:p>
+    <w:p>
+      <w:r>
+        <w:t>-</w:t>
+      </w:r>
+      <w:r>
+        <w:t>Integrate TSP</w:t>
+      </w:r>
+      <w:r>
+        <w:t xml:space="preserve"> segmentation in masked areas.</w:t>
+      </w:r>
+    </w:p>
+    <w:p>
+      <w:r>
+        <w:t>-</w:t>
+      </w:r>
+      <w:r>
+        <w:t>Use color in addition to optical flow to track objects better.</w:t>
+      </w:r>
+    </w:p>
+    <w:p>
+      <w:r>
+        <w:t>-</w:t>
+      </w:r>
+      <w:r>
+        <w:t>Differentiate between two moving objects that are next to each other.</w:t>
+      </w:r>
+    </w:p>
+    <w:p>
+      <w:r>
+        <w:t>-In addition to the larger flow increments, use smaller flow increments (one or two frames instead of 10) to</w:t>
+      </w:r>
+      <w:r>
+        <w:t xml:space="preserve"> find faster moving objects, </w:t>
+      </w:r>
+      <w:r>
+        <w:t>objects that move more erratically (like a person’s arms and legs)</w:t>
+      </w:r>
+      <w:r>
+        <w:t>, and smaller objects.</w:t>
+      </w:r>
+    </w:p>
     <w:sectPr>
+      <w:headerReference w:type="default" r:id="rId14"/>
       <w:pgSz w:w="12240" w:h="15840"/>
       <w:pgMar w:top="1440" w:right="1800" w:bottom="1440" w:left="1800" w:header="720" w:footer="720" w:gutter="0"/>
       <w:cols w:space="720"/>
@@ -716,6 +918,76 @@
     </w:sectPr>
   </w:body>
 </w:document>
+</file>
+
+<file path=word/endnotes.xml><?xml version="1.0" encoding="utf-8"?>
+<w:endnotes xmlns:wpc="http://schemas.microsoft.com/office/word/2010/wordprocessingCanvas" xmlns:mo="http://schemas.microsoft.com/office/mac/office/2008/main" xmlns:mc="http://schemas.openxmlformats.org/markup-compatibility/2006" xmlns:mv="urn:schemas-microsoft-com:mac:vml" xmlns:o="urn:schemas-microsoft-com:office:office" xmlns:r="http://schemas.openxmlformats.org/officeDocument/2006/relationships" xmlns:m="http://schemas.openxmlformats.org/officeDocument/2006/math" xmlns:v="urn:schemas-microsoft-com:vml" xmlns:wp14="http://schemas.microsoft.com/office/word/2010/wordprocessingDrawing" xmlns:wp="http://schemas.openxmlformats.org/drawingml/2006/wordprocessingDrawing" xmlns:w10="urn:schemas-microsoft-com:office:word" xmlns:w="http://schemas.openxmlformats.org/wordprocessingml/2006/main" xmlns:w14="http://schemas.microsoft.com/office/word/2010/wordml" xmlns:wpg="http://schemas.microsoft.com/office/word/2010/wordprocessingGroup" xmlns:wpi="http://schemas.microsoft.com/office/word/2010/wordprocessingInk" xmlns:wne="http://schemas.microsoft.com/office/word/2006/wordml" xmlns:wps="http://schemas.microsoft.com/office/word/2010/wordprocessingShape" mc:Ignorable="w14 wp14">
+  <w:endnote w:type="separator" w:id="-1">
+    <w:p>
+      <w:r>
+        <w:separator/>
+      </w:r>
+    </w:p>
+  </w:endnote>
+  <w:endnote w:type="continuationSeparator" w:id="0">
+    <w:p>
+      <w:r>
+        <w:continuationSeparator/>
+      </w:r>
+    </w:p>
+  </w:endnote>
+</w:endnotes>
+</file>
+
+<file path=word/footnotes.xml><?xml version="1.0" encoding="utf-8"?>
+<w:footnotes xmlns:wpc="http://schemas.microsoft.com/office/word/2010/wordprocessingCanvas" xmlns:mo="http://schemas.microsoft.com/office/mac/office/2008/main" xmlns:mc="http://schemas.openxmlformats.org/markup-compatibility/2006" xmlns:mv="urn:schemas-microsoft-com:mac:vml" xmlns:o="urn:schemas-microsoft-com:office:office" xmlns:r="http://schemas.openxmlformats.org/officeDocument/2006/relationships" xmlns:m="http://schemas.openxmlformats.org/officeDocument/2006/math" xmlns:v="urn:schemas-microsoft-com:vml" xmlns:wp14="http://schemas.microsoft.com/office/word/2010/wordprocessingDrawing" xmlns:wp="http://schemas.openxmlformats.org/drawingml/2006/wordprocessingDrawing" xmlns:w10="urn:schemas-microsoft-com:office:word" xmlns:w="http://schemas.openxmlformats.org/wordprocessingml/2006/main" xmlns:w14="http://schemas.microsoft.com/office/word/2010/wordml" xmlns:wpg="http://schemas.microsoft.com/office/word/2010/wordprocessingGroup" xmlns:wpi="http://schemas.microsoft.com/office/word/2010/wordprocessingInk" xmlns:wne="http://schemas.microsoft.com/office/word/2006/wordml" xmlns:wps="http://schemas.microsoft.com/office/word/2010/wordprocessingShape" mc:Ignorable="w14 wp14">
+  <w:footnote w:type="separator" w:id="-1">
+    <w:p>
+      <w:r>
+        <w:separator/>
+      </w:r>
+    </w:p>
+  </w:footnote>
+  <w:footnote w:type="continuationSeparator" w:id="0">
+    <w:p>
+      <w:r>
+        <w:continuationSeparator/>
+      </w:r>
+    </w:p>
+  </w:footnote>
+</w:footnotes>
+</file>
+
+<file path=word/header1.xml><?xml version="1.0" encoding="utf-8"?>
+<w:hdr xmlns:wpc="http://schemas.microsoft.com/office/word/2010/wordprocessingCanvas" xmlns:mo="http://schemas.microsoft.com/office/mac/office/2008/main" xmlns:mc="http://schemas.openxmlformats.org/markup-compatibility/2006" xmlns:mv="urn:schemas-microsoft-com:mac:vml" xmlns:o="urn:schemas-microsoft-com:office:office" xmlns:r="http://schemas.openxmlformats.org/officeDocument/2006/relationships" xmlns:m="http://schemas.openxmlformats.org/officeDocument/2006/math" xmlns:v="urn:schemas-microsoft-com:vml" xmlns:wp14="http://schemas.microsoft.com/office/word/2010/wordprocessingDrawing" xmlns:wp="http://schemas.openxmlformats.org/drawingml/2006/wordprocessingDrawing" xmlns:w10="urn:schemas-microsoft-com:office:word" xmlns:w="http://schemas.openxmlformats.org/wordprocessingml/2006/main" xmlns:w14="http://schemas.microsoft.com/office/word/2010/wordml" xmlns:wpg="http://schemas.microsoft.com/office/word/2010/wordprocessingGroup" xmlns:wpi="http://schemas.microsoft.com/office/word/2010/wordprocessingInk" xmlns:wne="http://schemas.microsoft.com/office/word/2006/wordml" xmlns:wps="http://schemas.microsoft.com/office/word/2010/wordprocessingShape" mc:Ignorable="w14 wp14">
+  <w:p>
+    <w:pPr>
+      <w:pStyle w:val="Header"/>
+      <w:jc w:val="right"/>
+    </w:pPr>
+    <w:r>
+      <w:t>Andrew Pillsbury</w:t>
+    </w:r>
+  </w:p>
+  <w:p>
+    <w:pPr>
+      <w:pStyle w:val="Header"/>
+      <w:jc w:val="right"/>
+    </w:pPr>
+    <w:r>
+      <w:t>5/20/15</w:t>
+    </w:r>
+  </w:p>
+  <w:p>
+    <w:pPr>
+      <w:pStyle w:val="Header"/>
+      <w:jc w:val="right"/>
+    </w:pPr>
+    <w:r>
+      <w:t>Honors Thesis in Computer Science</w:t>
+    </w:r>
+  </w:p>
+</w:hdr>
 </file>
 
 <file path=word/styles.xml><?xml version="1.0" encoding="utf-8"?>
@@ -946,6 +1218,48 @@
       <w:sz w:val="18"/>
       <w:szCs w:val="18"/>
     </w:rPr>
+  </w:style>
+  <w:style w:type="paragraph" w:styleId="Header">
+    <w:name w:val="header"/>
+    <w:basedOn w:val="Normal"/>
+    <w:link w:val="HeaderChar"/>
+    <w:uiPriority w:val="99"/>
+    <w:unhideWhenUsed/>
+    <w:rsid w:val="00407372"/>
+    <w:pPr>
+      <w:tabs>
+        <w:tab w:val="center" w:pos="4320"/>
+        <w:tab w:val="right" w:pos="8640"/>
+      </w:tabs>
+    </w:pPr>
+  </w:style>
+  <w:style w:type="character" w:customStyle="1" w:styleId="HeaderChar">
+    <w:name w:val="Header Char"/>
+    <w:basedOn w:val="DefaultParagraphFont"/>
+    <w:link w:val="Header"/>
+    <w:uiPriority w:val="99"/>
+    <w:rsid w:val="00407372"/>
+  </w:style>
+  <w:style w:type="paragraph" w:styleId="Footer">
+    <w:name w:val="footer"/>
+    <w:basedOn w:val="Normal"/>
+    <w:link w:val="FooterChar"/>
+    <w:uiPriority w:val="99"/>
+    <w:unhideWhenUsed/>
+    <w:rsid w:val="00407372"/>
+    <w:pPr>
+      <w:tabs>
+        <w:tab w:val="center" w:pos="4320"/>
+        <w:tab w:val="right" w:pos="8640"/>
+      </w:tabs>
+    </w:pPr>
+  </w:style>
+  <w:style w:type="character" w:customStyle="1" w:styleId="FooterChar">
+    <w:name w:val="Footer Char"/>
+    <w:basedOn w:val="DefaultParagraphFont"/>
+    <w:link w:val="Footer"/>
+    <w:uiPriority w:val="99"/>
+    <w:rsid w:val="00407372"/>
   </w:style>
 </w:styles>
 </file>
@@ -1178,6 +1492,48 @@
       <w:sz w:val="18"/>
       <w:szCs w:val="18"/>
     </w:rPr>
+  </w:style>
+  <w:style w:type="paragraph" w:styleId="Header">
+    <w:name w:val="header"/>
+    <w:basedOn w:val="Normal"/>
+    <w:link w:val="HeaderChar"/>
+    <w:uiPriority w:val="99"/>
+    <w:unhideWhenUsed/>
+    <w:rsid w:val="00407372"/>
+    <w:pPr>
+      <w:tabs>
+        <w:tab w:val="center" w:pos="4320"/>
+        <w:tab w:val="right" w:pos="8640"/>
+      </w:tabs>
+    </w:pPr>
+  </w:style>
+  <w:style w:type="character" w:customStyle="1" w:styleId="HeaderChar">
+    <w:name w:val="Header Char"/>
+    <w:basedOn w:val="DefaultParagraphFont"/>
+    <w:link w:val="Header"/>
+    <w:uiPriority w:val="99"/>
+    <w:rsid w:val="00407372"/>
+  </w:style>
+  <w:style w:type="paragraph" w:styleId="Footer">
+    <w:name w:val="footer"/>
+    <w:basedOn w:val="Normal"/>
+    <w:link w:val="FooterChar"/>
+    <w:uiPriority w:val="99"/>
+    <w:unhideWhenUsed/>
+    <w:rsid w:val="00407372"/>
+    <w:pPr>
+      <w:tabs>
+        <w:tab w:val="center" w:pos="4320"/>
+        <w:tab w:val="right" w:pos="8640"/>
+      </w:tabs>
+    </w:pPr>
+  </w:style>
+  <w:style w:type="character" w:customStyle="1" w:styleId="FooterChar">
+    <w:name w:val="Footer Char"/>
+    <w:basedOn w:val="DefaultParagraphFont"/>
+    <w:link w:val="Footer"/>
+    <w:uiPriority w:val="99"/>
+    <w:rsid w:val="00407372"/>
   </w:style>
 </w:styles>
 </file>

</xml_diff>